<commit_message>
added to methods, dropped SPOMS
</commit_message>
<xml_diff>
--- a/Writing/Drafts/RoughDraft.docx
+++ b/Writing/Drafts/RoughDraft.docx
@@ -583,76 +583,54 @@
       <w:pPr>
         <w:rPr>
           <w:rFonts w:ascii="Times New Roman" w:hAnsi="Times New Roman" w:cs="Times New Roman"/>
-        </w:rPr>
-      </w:pPr>
-    </w:p>
-    <w:p>
-      <w:pPr>
-        <w:rPr>
-          <w:rFonts w:ascii="Times New Roman" w:hAnsi="Times New Roman" w:cs="Times New Roman"/>
           <w:i/>
           <w:iCs/>
         </w:rPr>
       </w:pPr>
-      <w:r>
+    </w:p>
+    <w:p>
+      <w:pPr>
         <w:rPr>
           <w:rFonts w:ascii="Times New Roman" w:hAnsi="Times New Roman" w:cs="Times New Roman"/>
           <w:i/>
           <w:iCs/>
         </w:rPr>
-        <w:t>Preliminary findings</w:t>
-      </w:r>
-    </w:p>
-    <w:p>
-      <w:pPr>
+      </w:pPr>
+      <w:r>
         <w:rPr>
           <w:rFonts w:ascii="Times New Roman" w:hAnsi="Times New Roman" w:cs="Times New Roman"/>
           <w:i/>
           <w:iCs/>
         </w:rPr>
-      </w:pPr>
-    </w:p>
-    <w:p>
-      <w:pPr>
+        <w:t>Formal review</w:t>
+      </w:r>
+    </w:p>
+    <w:p>
+      <w:pPr>
+        <w:rPr>
+          <w:rFonts w:ascii="Times New Roman" w:hAnsi="Times New Roman" w:cs="Times New Roman"/>
+        </w:rPr>
+      </w:pPr>
+      <w:r>
+        <w:rPr>
+          <w:rFonts w:ascii="Times New Roman" w:hAnsi="Times New Roman" w:cs="Times New Roman"/>
+        </w:rPr>
+        <w:t xml:space="preserve">After considering the spreadsheet findings of the preliminary review, research questions were refined [detail]. A new formal spreadsheet with better articulated parameters was created. It was determined that SPOMs would </w:t>
+      </w:r>
+      <w:r>
         <w:rPr>
           <w:rFonts w:ascii="Times New Roman" w:hAnsi="Times New Roman" w:cs="Times New Roman"/>
           <w:i/>
           <w:iCs/>
         </w:rPr>
-      </w:pPr>
-    </w:p>
-    <w:p>
-      <w:pPr>
-        <w:rPr>
-          <w:rFonts w:ascii="Times New Roman" w:hAnsi="Times New Roman" w:cs="Times New Roman"/>
-          <w:i/>
-          <w:iCs/>
-        </w:rPr>
-      </w:pPr>
-    </w:p>
-    <w:p>
-      <w:pPr>
-        <w:rPr>
-          <w:rFonts w:ascii="Times New Roman" w:hAnsi="Times New Roman" w:cs="Times New Roman"/>
-          <w:i/>
-          <w:iCs/>
-        </w:rPr>
-      </w:pPr>
-      <w:r>
-        <w:rPr>
-          <w:rFonts w:ascii="Times New Roman" w:hAnsi="Times New Roman" w:cs="Times New Roman"/>
-          <w:i/>
-          <w:iCs/>
-        </w:rPr>
-        <w:t>Formal review</w:t>
-      </w:r>
-    </w:p>
-    <w:p>
-      <w:pPr>
-        <w:rPr>
-          <w:rFonts w:ascii="Times New Roman" w:hAnsi="Times New Roman" w:cs="Times New Roman"/>
-        </w:rPr>
-      </w:pPr>
+        <w:t>not</w:t>
+      </w:r>
+      <w:r>
+        <w:rPr>
+          <w:rFonts w:ascii="Times New Roman" w:hAnsi="Times New Roman" w:cs="Times New Roman"/>
+        </w:rPr>
+        <w:t xml:space="preserve"> be included in the formal review. All papers were re-read. </w:t>
+      </w:r>
     </w:p>
     <w:p>
       <w:pPr>

</xml_diff>